<commit_message>
End instruction. Remove date protector
</commit_message>
<xml_diff>
--- a/Инструкция по использованию.docx
+++ b/Инструкция по использованию.docx
@@ -20,6 +20,55 @@
     </w:p>
     <w:p>
       <w:r>
+        <w:rPr>
+          <w:noProof/>
+          <w:lang w:eastAsia="ru-RU"/>
+        </w:rPr>
+        <w:drawing>
+          <wp:inline distT="0" distB="0" distL="0" distR="0">
+            <wp:extent cx="5940425" cy="1020445"/>
+            <wp:effectExtent l="0" t="0" r="3175" b="8255"/>
+            <wp:docPr id="1" name="Рисунок 1"/>
+            <wp:cNvGraphicFramePr>
+              <a:graphicFrameLocks xmlns:a="http://schemas.openxmlformats.org/drawingml/2006/main" noChangeAspect="1"/>
+            </wp:cNvGraphicFramePr>
+            <a:graphic xmlns:a="http://schemas.openxmlformats.org/drawingml/2006/main">
+              <a:graphicData uri="http://schemas.openxmlformats.org/drawingml/2006/picture">
+                <pic:pic xmlns:pic="http://schemas.openxmlformats.org/drawingml/2006/picture">
+                  <pic:nvPicPr>
+                    <pic:cNvPr id="1" name="Screenshot_1.png"/>
+                    <pic:cNvPicPr/>
+                  </pic:nvPicPr>
+                  <pic:blipFill>
+                    <a:blip r:embed="rId4" cstate="print">
+                      <a:extLst>
+                        <a:ext uri="{28A0092B-C50C-407E-A947-70E740481C1C}">
+                          <a14:useLocalDpi xmlns:a14="http://schemas.microsoft.com/office/drawing/2010/main" val="0"/>
+                        </a:ext>
+                      </a:extLst>
+                    </a:blip>
+                    <a:stretch>
+                      <a:fillRect/>
+                    </a:stretch>
+                  </pic:blipFill>
+                  <pic:spPr>
+                    <a:xfrm>
+                      <a:off x="0" y="0"/>
+                      <a:ext cx="5940425" cy="1020445"/>
+                    </a:xfrm>
+                    <a:prstGeom prst="rect">
+                      <a:avLst/>
+                    </a:prstGeom>
+                  </pic:spPr>
+                </pic:pic>
+              </a:graphicData>
+            </a:graphic>
+          </wp:inline>
+        </w:drawing>
+      </w:r>
+    </w:p>
+    <w:p>
+      <w:r>
         <w:t xml:space="preserve">Первый этап – заполнение таблицы. </w:t>
       </w:r>
     </w:p>
@@ -44,7 +93,24 @@
     </w:p>
     <w:p>
       <w:r>
-        <w:t xml:space="preserve">ВНИМАНИЕ! Не допускается изменение значений верхних ячеек (заголовков столбцов), от этого зависит работоспособность импорта. </w:t>
+        <w:rPr>
+          <w:highlight w:val="red"/>
+        </w:rPr>
+        <w:t>ВНИМАНИЕ! Не допускается изменение значений верхних ячеек (заголовков столбцов), от этого зависит работоспособность импорта.</w:t>
+      </w:r>
+      <w:r>
+        <w:t xml:space="preserve"> </w:t>
+      </w:r>
+    </w:p>
+    <w:p>
+      <w:r>
+        <w:rPr>
+          <w:highlight w:val="red"/>
+        </w:rPr>
+        <w:t>ВНИМАНИЕ! При импорте нового файла все старые данные стираются!</w:t>
+      </w:r>
+      <w:r>
+        <w:t xml:space="preserve"> Если необходимо сохранить старые данные, добавьте их в таблицу!</w:t>
       </w:r>
     </w:p>
     <w:p>
@@ -61,6 +127,7 @@
         <w:rPr>
           <w:rFonts w:ascii="Calibri" w:eastAsia="Times New Roman" w:hAnsi="Calibri" w:cs="Times New Roman"/>
           <w:color w:val="000000"/>
+          <w:highlight w:val="green"/>
           <w:lang w:eastAsia="ru-RU"/>
         </w:rPr>
         <w:t>Id</w:t>
@@ -89,6 +156,7 @@
         <w:rPr>
           <w:rFonts w:ascii="Calibri" w:eastAsia="Times New Roman" w:hAnsi="Calibri" w:cs="Times New Roman"/>
           <w:color w:val="000000"/>
+          <w:highlight w:val="green"/>
           <w:lang w:eastAsia="ru-RU"/>
         </w:rPr>
         <w:t>client_id</w:t>
@@ -121,6 +189,7 @@
           <w:color w:val="000000"/>
           <w:sz w:val="20"/>
           <w:szCs w:val="20"/>
+          <w:highlight w:val="green"/>
           <w:lang w:eastAsia="ru-RU"/>
         </w:rPr>
         <w:t>cargo_id</w:t>
@@ -150,6 +219,7 @@
         <w:rPr>
           <w:rFonts w:ascii="Calibri" w:eastAsia="Times New Roman" w:hAnsi="Calibri" w:cs="Times New Roman"/>
           <w:color w:val="000000"/>
+          <w:highlight w:val="green"/>
           <w:lang w:val="en-US" w:eastAsia="ru-RU"/>
         </w:rPr>
         <w:t>cargo</w:t>
@@ -158,6 +228,7 @@
         <w:rPr>
           <w:rFonts w:ascii="Calibri" w:eastAsia="Times New Roman" w:hAnsi="Calibri" w:cs="Times New Roman"/>
           <w:color w:val="000000"/>
+          <w:highlight w:val="green"/>
           <w:lang w:eastAsia="ru-RU"/>
         </w:rPr>
         <w:t>_</w:t>
@@ -166,6 +237,7 @@
         <w:rPr>
           <w:rFonts w:ascii="Calibri" w:eastAsia="Times New Roman" w:hAnsi="Calibri" w:cs="Times New Roman"/>
           <w:color w:val="000000"/>
+          <w:highlight w:val="green"/>
           <w:lang w:val="en-US" w:eastAsia="ru-RU"/>
         </w:rPr>
         <w:t>weight</w:t>
@@ -216,6 +288,7 @@
         <w:rPr>
           <w:rFonts w:ascii="Calibri" w:eastAsia="Times New Roman" w:hAnsi="Calibri" w:cs="Times New Roman"/>
           <w:color w:val="000000"/>
+          <w:highlight w:val="green"/>
           <w:lang w:val="en-US" w:eastAsia="ru-RU"/>
         </w:rPr>
         <w:t>cargo</w:t>
@@ -224,6 +297,7 @@
         <w:rPr>
           <w:rFonts w:ascii="Calibri" w:eastAsia="Times New Roman" w:hAnsi="Calibri" w:cs="Times New Roman"/>
           <w:color w:val="000000"/>
+          <w:highlight w:val="green"/>
           <w:lang w:eastAsia="ru-RU"/>
         </w:rPr>
         <w:t>_</w:t>
@@ -232,6 +306,7 @@
         <w:rPr>
           <w:rFonts w:ascii="Calibri" w:eastAsia="Times New Roman" w:hAnsi="Calibri" w:cs="Times New Roman"/>
           <w:color w:val="000000"/>
+          <w:highlight w:val="green"/>
           <w:lang w:val="en-US" w:eastAsia="ru-RU"/>
         </w:rPr>
         <w:t>size</w:t>
@@ -303,24 +378,140 @@
         <w:rPr>
           <w:rFonts w:ascii="Calibri" w:eastAsia="Times New Roman" w:hAnsi="Calibri" w:cs="Times New Roman"/>
           <w:color w:val="000000"/>
-          <w:lang w:val="en-US" w:eastAsia="ru-RU"/>
-        </w:rPr>
-      </w:pPr>
+          <w:lang w:eastAsia="ru-RU"/>
+        </w:rPr>
+      </w:pPr>
+      <w:r>
+        <w:rPr>
+          <w:rFonts w:ascii="Calibri" w:eastAsia="Times New Roman" w:hAnsi="Calibri" w:cs="Times New Roman"/>
+          <w:color w:val="000000"/>
+          <w:highlight w:val="green"/>
+          <w:lang w:val="en-US" w:eastAsia="ru-RU"/>
+        </w:rPr>
+        <w:t>cargo</w:t>
+      </w:r>
+      <w:r>
+        <w:rPr>
+          <w:rFonts w:ascii="Calibri" w:eastAsia="Times New Roman" w:hAnsi="Calibri" w:cs="Times New Roman"/>
+          <w:color w:val="000000"/>
+          <w:highlight w:val="green"/>
+          <w:lang w:eastAsia="ru-RU"/>
+        </w:rPr>
+        <w:t>_</w:t>
+      </w:r>
+      <w:r>
+        <w:rPr>
+          <w:rFonts w:ascii="Calibri" w:eastAsia="Times New Roman" w:hAnsi="Calibri" w:cs="Times New Roman"/>
+          <w:color w:val="000000"/>
+          <w:highlight w:val="green"/>
+          <w:lang w:val="en-US" w:eastAsia="ru-RU"/>
+        </w:rPr>
+        <w:t>count</w:t>
+      </w:r>
+      <w:r>
+        <w:rPr>
+          <w:rFonts w:ascii="Calibri" w:eastAsia="Times New Roman" w:hAnsi="Calibri" w:cs="Times New Roman"/>
+          <w:color w:val="000000"/>
+          <w:lang w:eastAsia="ru-RU"/>
+        </w:rPr>
+        <w:t xml:space="preserve"> – </w:t>
+      </w:r>
+      <w:r>
+        <w:rPr>
+          <w:rFonts w:ascii="Calibri" w:eastAsia="Times New Roman" w:hAnsi="Calibri" w:cs="Times New Roman"/>
+          <w:color w:val="000000"/>
+          <w:lang w:eastAsia="ru-RU"/>
+        </w:rPr>
+        <w:t>количество</w:t>
+      </w:r>
+      <w:r>
+        <w:rPr>
+          <w:rFonts w:ascii="Calibri" w:eastAsia="Times New Roman" w:hAnsi="Calibri" w:cs="Times New Roman"/>
+          <w:color w:val="000000"/>
+          <w:lang w:eastAsia="ru-RU"/>
+        </w:rPr>
+        <w:t xml:space="preserve"> </w:t>
+      </w:r>
+      <w:r>
+        <w:rPr>
+          <w:rFonts w:ascii="Calibri" w:eastAsia="Times New Roman" w:hAnsi="Calibri" w:cs="Times New Roman"/>
+          <w:color w:val="000000"/>
+          <w:lang w:eastAsia="ru-RU"/>
+        </w:rPr>
+        <w:t>груза</w:t>
+      </w:r>
+      <w:r>
+        <w:rPr>
+          <w:rFonts w:ascii="Calibri" w:eastAsia="Times New Roman" w:hAnsi="Calibri" w:cs="Times New Roman"/>
+          <w:color w:val="000000"/>
+          <w:lang w:eastAsia="ru-RU"/>
+        </w:rPr>
+        <w:t xml:space="preserve"> </w:t>
+      </w:r>
+      <w:bookmarkStart w:id="0" w:name="_GoBack"/>
+      <w:bookmarkEnd w:id="0"/>
+    </w:p>
+    <w:p>
+      <w:pPr>
+        <w:spacing w:after="0" w:line="240" w:lineRule="auto"/>
+        <w:rPr>
+          <w:rFonts w:ascii="Calibri" w:eastAsia="Times New Roman" w:hAnsi="Calibri" w:cs="Times New Roman"/>
+          <w:color w:val="000000"/>
+          <w:lang w:eastAsia="ru-RU"/>
+        </w:rPr>
+      </w:pPr>
+      <w:r>
+        <w:rPr>
+          <w:rFonts w:ascii="Calibri" w:eastAsia="Times New Roman" w:hAnsi="Calibri" w:cs="Times New Roman"/>
+          <w:color w:val="000000"/>
+          <w:highlight w:val="green"/>
+          <w:lang w:val="en-US" w:eastAsia="ru-RU"/>
+        </w:rPr>
+        <w:t>cargo</w:t>
+      </w:r>
+      <w:r>
+        <w:rPr>
+          <w:rFonts w:ascii="Calibri" w:eastAsia="Times New Roman" w:hAnsi="Calibri" w:cs="Times New Roman"/>
+          <w:color w:val="000000"/>
+          <w:highlight w:val="green"/>
+          <w:lang w:eastAsia="ru-RU"/>
+        </w:rPr>
+        <w:t>_</w:t>
+      </w:r>
       <w:proofErr w:type="spellStart"/>
       <w:r>
         <w:rPr>
           <w:rFonts w:ascii="Calibri" w:eastAsia="Times New Roman" w:hAnsi="Calibri" w:cs="Times New Roman"/>
           <w:color w:val="000000"/>
-          <w:lang w:val="en-US" w:eastAsia="ru-RU"/>
-        </w:rPr>
-        <w:t>cargo_count</w:t>
+          <w:highlight w:val="green"/>
+          <w:lang w:val="en-US" w:eastAsia="ru-RU"/>
+        </w:rPr>
+        <w:t>curr</w:t>
       </w:r>
       <w:proofErr w:type="spellEnd"/>
       <w:r>
         <w:rPr>
           <w:rFonts w:ascii="Calibri" w:eastAsia="Times New Roman" w:hAnsi="Calibri" w:cs="Times New Roman"/>
           <w:color w:val="000000"/>
-          <w:lang w:val="en-US" w:eastAsia="ru-RU"/>
+          <w:highlight w:val="green"/>
+          <w:lang w:eastAsia="ru-RU"/>
+        </w:rPr>
+        <w:t>_</w:t>
+      </w:r>
+      <w:r>
+        <w:rPr>
+          <w:rFonts w:ascii="Calibri" w:eastAsia="Times New Roman" w:hAnsi="Calibri" w:cs="Times New Roman"/>
+          <w:color w:val="000000"/>
+          <w:highlight w:val="green"/>
+          <w:lang w:val="en-US" w:eastAsia="ru-RU"/>
+        </w:rPr>
+        <w:t>status</w:t>
+      </w:r>
+      <w:r>
+        <w:rPr>
+          <w:rFonts w:ascii="Calibri" w:eastAsia="Times New Roman" w:hAnsi="Calibri" w:cs="Times New Roman"/>
+          <w:color w:val="000000"/>
+          <w:lang w:eastAsia="ru-RU"/>
         </w:rPr>
         <w:t xml:space="preserve"> – </w:t>
       </w:r>
@@ -330,13 +521,13 @@
           <w:color w:val="000000"/>
           <w:lang w:eastAsia="ru-RU"/>
         </w:rPr>
-        <w:t>количество</w:t>
-      </w:r>
-      <w:r>
-        <w:rPr>
-          <w:rFonts w:ascii="Calibri" w:eastAsia="Times New Roman" w:hAnsi="Calibri" w:cs="Times New Roman"/>
-          <w:color w:val="000000"/>
-          <w:lang w:val="en-US" w:eastAsia="ru-RU"/>
+        <w:t>текущий</w:t>
+      </w:r>
+      <w:r>
+        <w:rPr>
+          <w:rFonts w:ascii="Calibri" w:eastAsia="Times New Roman" w:hAnsi="Calibri" w:cs="Times New Roman"/>
+          <w:color w:val="000000"/>
+          <w:lang w:eastAsia="ru-RU"/>
         </w:rPr>
         <w:t xml:space="preserve"> </w:t>
       </w:r>
@@ -346,14 +537,843 @@
           <w:color w:val="000000"/>
           <w:lang w:eastAsia="ru-RU"/>
         </w:rPr>
+        <w:t>статус</w:t>
+      </w:r>
+      <w:r>
+        <w:rPr>
+          <w:rFonts w:ascii="Calibri" w:eastAsia="Times New Roman" w:hAnsi="Calibri" w:cs="Times New Roman"/>
+          <w:color w:val="000000"/>
+          <w:lang w:eastAsia="ru-RU"/>
+        </w:rPr>
+        <w:t xml:space="preserve"> </w:t>
+      </w:r>
+      <w:r>
+        <w:rPr>
+          <w:rFonts w:ascii="Calibri" w:eastAsia="Times New Roman" w:hAnsi="Calibri" w:cs="Times New Roman"/>
+          <w:color w:val="000000"/>
+          <w:lang w:eastAsia="ru-RU"/>
+        </w:rPr>
         <w:t>груза</w:t>
       </w:r>
       <w:r>
         <w:rPr>
           <w:rFonts w:ascii="Calibri" w:eastAsia="Times New Roman" w:hAnsi="Calibri" w:cs="Times New Roman"/>
           <w:color w:val="000000"/>
-          <w:lang w:val="en-US" w:eastAsia="ru-RU"/>
-        </w:rPr>
+          <w:lang w:eastAsia="ru-RU"/>
+        </w:rPr>
+        <w:t xml:space="preserve">. </w:t>
+      </w:r>
+      <w:r>
+        <w:rPr>
+          <w:rFonts w:ascii="Calibri" w:eastAsia="Times New Roman" w:hAnsi="Calibri" w:cs="Times New Roman"/>
+          <w:color w:val="000000"/>
+          <w:lang w:eastAsia="ru-RU"/>
+        </w:rPr>
+        <w:t xml:space="preserve">Число от 1 до </w:t>
+      </w:r>
+      <w:r>
+        <w:rPr>
+          <w:rFonts w:ascii="Calibri" w:eastAsia="Times New Roman" w:hAnsi="Calibri" w:cs="Times New Roman"/>
+          <w:color w:val="000000"/>
+          <w:lang w:eastAsia="ru-RU"/>
+        </w:rPr>
+        <w:t>5</w:t>
+      </w:r>
+      <w:r>
+        <w:rPr>
+          <w:rFonts w:ascii="Calibri" w:eastAsia="Times New Roman" w:hAnsi="Calibri" w:cs="Times New Roman"/>
+          <w:color w:val="000000"/>
+          <w:lang w:eastAsia="ru-RU"/>
+        </w:rPr>
+        <w:t xml:space="preserve">, в зависимости от статуса груза. </w:t>
+      </w:r>
+    </w:p>
+    <w:p>
+      <w:pPr>
+        <w:spacing w:after="0" w:line="240" w:lineRule="auto"/>
+        <w:rPr>
+          <w:rFonts w:ascii="Calibri" w:eastAsia="Times New Roman" w:hAnsi="Calibri" w:cs="Times New Roman"/>
+          <w:color w:val="000000"/>
+          <w:lang w:eastAsia="ru-RU"/>
+        </w:rPr>
+      </w:pPr>
+      <w:r>
+        <w:rPr>
+          <w:rFonts w:ascii="Calibri" w:eastAsia="Times New Roman" w:hAnsi="Calibri" w:cs="Times New Roman"/>
+          <w:color w:val="000000"/>
+          <w:highlight w:val="green"/>
+          <w:lang w:val="en-US" w:eastAsia="ru-RU"/>
+        </w:rPr>
+        <w:t>status</w:t>
+      </w:r>
+      <w:r>
+        <w:rPr>
+          <w:rFonts w:ascii="Calibri" w:eastAsia="Times New Roman" w:hAnsi="Calibri" w:cs="Times New Roman"/>
+          <w:color w:val="000000"/>
+          <w:highlight w:val="green"/>
+          <w:lang w:eastAsia="ru-RU"/>
+        </w:rPr>
+        <w:t>_1</w:t>
+      </w:r>
+      <w:r>
+        <w:rPr>
+          <w:rFonts w:ascii="Calibri" w:eastAsia="Times New Roman" w:hAnsi="Calibri" w:cs="Times New Roman"/>
+          <w:color w:val="000000"/>
+          <w:lang w:eastAsia="ru-RU"/>
+        </w:rPr>
+        <w:t xml:space="preserve"> – </w:t>
+      </w:r>
+      <w:r>
+        <w:rPr>
+          <w:rFonts w:ascii="Calibri" w:eastAsia="Times New Roman" w:hAnsi="Calibri" w:cs="Times New Roman"/>
+          <w:color w:val="000000"/>
+          <w:lang w:eastAsia="ru-RU"/>
+        </w:rPr>
+        <w:t>текстовый статус 1</w:t>
+      </w:r>
+    </w:p>
+    <w:p>
+      <w:pPr>
+        <w:spacing w:after="0" w:line="240" w:lineRule="auto"/>
+        <w:rPr>
+          <w:rFonts w:ascii="Calibri" w:eastAsia="Times New Roman" w:hAnsi="Calibri" w:cs="Times New Roman"/>
+          <w:color w:val="000000"/>
+          <w:lang w:eastAsia="ru-RU"/>
+        </w:rPr>
+      </w:pPr>
+      <w:r>
+        <w:rPr>
+          <w:rFonts w:ascii="Calibri" w:eastAsia="Times New Roman" w:hAnsi="Calibri" w:cs="Times New Roman"/>
+          <w:color w:val="000000"/>
+          <w:highlight w:val="green"/>
+          <w:lang w:val="en-US" w:eastAsia="ru-RU"/>
+        </w:rPr>
+        <w:t>status</w:t>
+      </w:r>
+      <w:r>
+        <w:rPr>
+          <w:rFonts w:ascii="Calibri" w:eastAsia="Times New Roman" w:hAnsi="Calibri" w:cs="Times New Roman"/>
+          <w:color w:val="000000"/>
+          <w:highlight w:val="green"/>
+          <w:lang w:eastAsia="ru-RU"/>
+        </w:rPr>
+        <w:t>_1_</w:t>
+      </w:r>
+      <w:r>
+        <w:rPr>
+          <w:rFonts w:ascii="Calibri" w:eastAsia="Times New Roman" w:hAnsi="Calibri" w:cs="Times New Roman"/>
+          <w:color w:val="000000"/>
+          <w:highlight w:val="green"/>
+          <w:lang w:val="en-US" w:eastAsia="ru-RU"/>
+        </w:rPr>
+        <w:t>date</w:t>
+      </w:r>
+      <w:r>
+        <w:rPr>
+          <w:rFonts w:ascii="Calibri" w:eastAsia="Times New Roman" w:hAnsi="Calibri" w:cs="Times New Roman"/>
+          <w:color w:val="000000"/>
+          <w:lang w:eastAsia="ru-RU"/>
+        </w:rPr>
+        <w:t xml:space="preserve"> – </w:t>
+      </w:r>
+      <w:r>
+        <w:rPr>
+          <w:rFonts w:ascii="Calibri" w:eastAsia="Times New Roman" w:hAnsi="Calibri" w:cs="Times New Roman"/>
+          <w:color w:val="000000"/>
+          <w:lang w:eastAsia="ru-RU"/>
+        </w:rPr>
+        <w:t xml:space="preserve">Дата перевода в этот статус. </w:t>
+      </w:r>
+      <w:r>
+        <w:rPr>
+          <w:rFonts w:ascii="Calibri" w:eastAsia="Times New Roman" w:hAnsi="Calibri" w:cs="Times New Roman"/>
+          <w:color w:val="000000"/>
+          <w:lang w:eastAsia="ru-RU"/>
+        </w:rPr>
+        <w:t>Можно ввести 0, тогда ничего не отобразится.</w:t>
+      </w:r>
+    </w:p>
+    <w:p>
+      <w:pPr>
+        <w:spacing w:after="0" w:line="240" w:lineRule="auto"/>
+        <w:rPr>
+          <w:rFonts w:ascii="Calibri" w:eastAsia="Times New Roman" w:hAnsi="Calibri" w:cs="Times New Roman"/>
+          <w:color w:val="000000"/>
+          <w:lang w:eastAsia="ru-RU"/>
+        </w:rPr>
+      </w:pPr>
+      <w:r>
+        <w:rPr>
+          <w:rFonts w:ascii="Calibri" w:eastAsia="Times New Roman" w:hAnsi="Calibri" w:cs="Times New Roman"/>
+          <w:color w:val="000000"/>
+          <w:highlight w:val="green"/>
+          <w:lang w:val="en-US" w:eastAsia="ru-RU"/>
+        </w:rPr>
+        <w:t>status</w:t>
+      </w:r>
+      <w:r>
+        <w:rPr>
+          <w:rFonts w:ascii="Calibri" w:eastAsia="Times New Roman" w:hAnsi="Calibri" w:cs="Times New Roman"/>
+          <w:color w:val="000000"/>
+          <w:highlight w:val="green"/>
+          <w:lang w:eastAsia="ru-RU"/>
+        </w:rPr>
+        <w:t>_2</w:t>
+      </w:r>
+      <w:r>
+        <w:rPr>
+          <w:rFonts w:ascii="Calibri" w:eastAsia="Times New Roman" w:hAnsi="Calibri" w:cs="Times New Roman"/>
+          <w:color w:val="000000"/>
+          <w:lang w:eastAsia="ru-RU"/>
+        </w:rPr>
+        <w:t xml:space="preserve"> – </w:t>
+      </w:r>
+      <w:r>
+        <w:rPr>
+          <w:rFonts w:ascii="Calibri" w:eastAsia="Times New Roman" w:hAnsi="Calibri" w:cs="Times New Roman"/>
+          <w:color w:val="000000"/>
+          <w:lang w:eastAsia="ru-RU"/>
+        </w:rPr>
+        <w:t>текстовый статус 2</w:t>
+      </w:r>
+    </w:p>
+    <w:p>
+      <w:pPr>
+        <w:spacing w:after="0" w:line="240" w:lineRule="auto"/>
+        <w:rPr>
+          <w:rFonts w:ascii="Calibri" w:eastAsia="Times New Roman" w:hAnsi="Calibri" w:cs="Times New Roman"/>
+          <w:color w:val="000000"/>
+          <w:lang w:eastAsia="ru-RU"/>
+        </w:rPr>
+      </w:pPr>
+      <w:r>
+        <w:rPr>
+          <w:rFonts w:ascii="Calibri" w:eastAsia="Times New Roman" w:hAnsi="Calibri" w:cs="Times New Roman"/>
+          <w:color w:val="000000"/>
+          <w:highlight w:val="green"/>
+          <w:lang w:val="en-US" w:eastAsia="ru-RU"/>
+        </w:rPr>
+        <w:t>status</w:t>
+      </w:r>
+      <w:r>
+        <w:rPr>
+          <w:rFonts w:ascii="Calibri" w:eastAsia="Times New Roman" w:hAnsi="Calibri" w:cs="Times New Roman"/>
+          <w:color w:val="000000"/>
+          <w:highlight w:val="green"/>
+          <w:lang w:eastAsia="ru-RU"/>
+        </w:rPr>
+        <w:t>_2_</w:t>
+      </w:r>
+      <w:r>
+        <w:rPr>
+          <w:rFonts w:ascii="Calibri" w:eastAsia="Times New Roman" w:hAnsi="Calibri" w:cs="Times New Roman"/>
+          <w:color w:val="000000"/>
+          <w:highlight w:val="green"/>
+          <w:lang w:val="en-US" w:eastAsia="ru-RU"/>
+        </w:rPr>
+        <w:t>date</w:t>
+      </w:r>
+      <w:r>
+        <w:rPr>
+          <w:rFonts w:ascii="Calibri" w:eastAsia="Times New Roman" w:hAnsi="Calibri" w:cs="Times New Roman"/>
+          <w:color w:val="000000"/>
+          <w:lang w:eastAsia="ru-RU"/>
+        </w:rPr>
+        <w:t xml:space="preserve"> – </w:t>
+      </w:r>
+      <w:r>
+        <w:rPr>
+          <w:rFonts w:ascii="Calibri" w:eastAsia="Times New Roman" w:hAnsi="Calibri" w:cs="Times New Roman"/>
+          <w:color w:val="000000"/>
+          <w:lang w:eastAsia="ru-RU"/>
+        </w:rPr>
+        <w:t xml:space="preserve">Дата перевода в этот статус. </w:t>
+      </w:r>
+      <w:r>
+        <w:rPr>
+          <w:rFonts w:ascii="Calibri" w:eastAsia="Times New Roman" w:hAnsi="Calibri" w:cs="Times New Roman"/>
+          <w:color w:val="000000"/>
+          <w:lang w:eastAsia="ru-RU"/>
+        </w:rPr>
+        <w:t>Можно ввести 0, тогда ничего не отобразится.</w:t>
+      </w:r>
+    </w:p>
+    <w:p>
+      <w:pPr>
+        <w:spacing w:after="0" w:line="240" w:lineRule="auto"/>
+        <w:rPr>
+          <w:rFonts w:ascii="Calibri" w:eastAsia="Times New Roman" w:hAnsi="Calibri" w:cs="Times New Roman"/>
+          <w:color w:val="000000"/>
+          <w:lang w:eastAsia="ru-RU"/>
+        </w:rPr>
+      </w:pPr>
+      <w:r>
+        <w:rPr>
+          <w:rFonts w:ascii="Calibri" w:eastAsia="Times New Roman" w:hAnsi="Calibri" w:cs="Times New Roman"/>
+          <w:color w:val="000000"/>
+          <w:highlight w:val="green"/>
+          <w:lang w:val="en-US" w:eastAsia="ru-RU"/>
+        </w:rPr>
+        <w:t>status</w:t>
+      </w:r>
+      <w:r>
+        <w:rPr>
+          <w:rFonts w:ascii="Calibri" w:eastAsia="Times New Roman" w:hAnsi="Calibri" w:cs="Times New Roman"/>
+          <w:color w:val="000000"/>
+          <w:highlight w:val="green"/>
+          <w:lang w:eastAsia="ru-RU"/>
+        </w:rPr>
+        <w:t>_3</w:t>
+      </w:r>
+      <w:r>
+        <w:rPr>
+          <w:rFonts w:ascii="Calibri" w:eastAsia="Times New Roman" w:hAnsi="Calibri" w:cs="Times New Roman"/>
+          <w:color w:val="000000"/>
+          <w:lang w:eastAsia="ru-RU"/>
+        </w:rPr>
+        <w:t xml:space="preserve"> – </w:t>
+      </w:r>
+      <w:r>
+        <w:rPr>
+          <w:rFonts w:ascii="Calibri" w:eastAsia="Times New Roman" w:hAnsi="Calibri" w:cs="Times New Roman"/>
+          <w:color w:val="000000"/>
+          <w:lang w:eastAsia="ru-RU"/>
+        </w:rPr>
+        <w:t>текстовый статус 3</w:t>
+      </w:r>
+    </w:p>
+    <w:p>
+      <w:pPr>
+        <w:spacing w:after="0" w:line="240" w:lineRule="auto"/>
+        <w:rPr>
+          <w:rFonts w:ascii="Calibri" w:eastAsia="Times New Roman" w:hAnsi="Calibri" w:cs="Times New Roman"/>
+          <w:color w:val="000000"/>
+          <w:lang w:eastAsia="ru-RU"/>
+        </w:rPr>
+      </w:pPr>
+      <w:r>
+        <w:rPr>
+          <w:rFonts w:ascii="Calibri" w:eastAsia="Times New Roman" w:hAnsi="Calibri" w:cs="Times New Roman"/>
+          <w:color w:val="000000"/>
+          <w:highlight w:val="green"/>
+          <w:lang w:val="en-US" w:eastAsia="ru-RU"/>
+        </w:rPr>
+        <w:t>status</w:t>
+      </w:r>
+      <w:r>
+        <w:rPr>
+          <w:rFonts w:ascii="Calibri" w:eastAsia="Times New Roman" w:hAnsi="Calibri" w:cs="Times New Roman"/>
+          <w:color w:val="000000"/>
+          <w:highlight w:val="green"/>
+          <w:lang w:eastAsia="ru-RU"/>
+        </w:rPr>
+        <w:t>_3_</w:t>
+      </w:r>
+      <w:r>
+        <w:rPr>
+          <w:rFonts w:ascii="Calibri" w:eastAsia="Times New Roman" w:hAnsi="Calibri" w:cs="Times New Roman"/>
+          <w:color w:val="000000"/>
+          <w:highlight w:val="green"/>
+          <w:lang w:val="en-US" w:eastAsia="ru-RU"/>
+        </w:rPr>
+        <w:t>date</w:t>
+      </w:r>
+      <w:r>
+        <w:rPr>
+          <w:rFonts w:ascii="Calibri" w:eastAsia="Times New Roman" w:hAnsi="Calibri" w:cs="Times New Roman"/>
+          <w:color w:val="000000"/>
+          <w:lang w:eastAsia="ru-RU"/>
+        </w:rPr>
+        <w:t xml:space="preserve"> – </w:t>
+      </w:r>
+      <w:r>
+        <w:rPr>
+          <w:rFonts w:ascii="Calibri" w:eastAsia="Times New Roman" w:hAnsi="Calibri" w:cs="Times New Roman"/>
+          <w:color w:val="000000"/>
+          <w:lang w:eastAsia="ru-RU"/>
+        </w:rPr>
+        <w:t xml:space="preserve">Дата перевода в этот статус. </w:t>
+      </w:r>
+      <w:r>
+        <w:rPr>
+          <w:rFonts w:ascii="Calibri" w:eastAsia="Times New Roman" w:hAnsi="Calibri" w:cs="Times New Roman"/>
+          <w:color w:val="000000"/>
+          <w:lang w:eastAsia="ru-RU"/>
+        </w:rPr>
+        <w:t>Можно ввести 0, тогда ничего не отобразится.</w:t>
+      </w:r>
+    </w:p>
+    <w:p>
+      <w:pPr>
+        <w:spacing w:after="0" w:line="240" w:lineRule="auto"/>
+        <w:rPr>
+          <w:rFonts w:ascii="Calibri" w:eastAsia="Times New Roman" w:hAnsi="Calibri" w:cs="Times New Roman"/>
+          <w:color w:val="000000"/>
+          <w:lang w:eastAsia="ru-RU"/>
+        </w:rPr>
+      </w:pPr>
+      <w:r>
+        <w:rPr>
+          <w:rFonts w:ascii="Calibri" w:eastAsia="Times New Roman" w:hAnsi="Calibri" w:cs="Times New Roman"/>
+          <w:color w:val="000000"/>
+          <w:highlight w:val="green"/>
+          <w:lang w:val="en-US" w:eastAsia="ru-RU"/>
+        </w:rPr>
+        <w:t>status</w:t>
+      </w:r>
+      <w:r>
+        <w:rPr>
+          <w:rFonts w:ascii="Calibri" w:eastAsia="Times New Roman" w:hAnsi="Calibri" w:cs="Times New Roman"/>
+          <w:color w:val="000000"/>
+          <w:highlight w:val="green"/>
+          <w:lang w:eastAsia="ru-RU"/>
+        </w:rPr>
+        <w:t>_4</w:t>
+      </w:r>
+      <w:r>
+        <w:rPr>
+          <w:rFonts w:ascii="Calibri" w:eastAsia="Times New Roman" w:hAnsi="Calibri" w:cs="Times New Roman"/>
+          <w:color w:val="000000"/>
+          <w:lang w:eastAsia="ru-RU"/>
+        </w:rPr>
+        <w:t xml:space="preserve"> – </w:t>
+      </w:r>
+      <w:r>
+        <w:rPr>
+          <w:rFonts w:ascii="Calibri" w:eastAsia="Times New Roman" w:hAnsi="Calibri" w:cs="Times New Roman"/>
+          <w:color w:val="000000"/>
+          <w:lang w:eastAsia="ru-RU"/>
+        </w:rPr>
+        <w:t>текстовый статус 4</w:t>
+      </w:r>
+    </w:p>
+    <w:p>
+      <w:pPr>
+        <w:spacing w:after="0" w:line="240" w:lineRule="auto"/>
+        <w:rPr>
+          <w:rFonts w:ascii="Calibri" w:eastAsia="Times New Roman" w:hAnsi="Calibri" w:cs="Times New Roman"/>
+          <w:color w:val="000000"/>
+          <w:lang w:eastAsia="ru-RU"/>
+        </w:rPr>
+      </w:pPr>
+      <w:r>
+        <w:rPr>
+          <w:rFonts w:ascii="Calibri" w:eastAsia="Times New Roman" w:hAnsi="Calibri" w:cs="Times New Roman"/>
+          <w:color w:val="000000"/>
+          <w:highlight w:val="green"/>
+          <w:lang w:val="en-US" w:eastAsia="ru-RU"/>
+        </w:rPr>
+        <w:t>status</w:t>
+      </w:r>
+      <w:r>
+        <w:rPr>
+          <w:rFonts w:ascii="Calibri" w:eastAsia="Times New Roman" w:hAnsi="Calibri" w:cs="Times New Roman"/>
+          <w:color w:val="000000"/>
+          <w:highlight w:val="green"/>
+          <w:lang w:eastAsia="ru-RU"/>
+        </w:rPr>
+        <w:t>_4_</w:t>
+      </w:r>
+      <w:r>
+        <w:rPr>
+          <w:rFonts w:ascii="Calibri" w:eastAsia="Times New Roman" w:hAnsi="Calibri" w:cs="Times New Roman"/>
+          <w:color w:val="000000"/>
+          <w:highlight w:val="green"/>
+          <w:lang w:val="en-US" w:eastAsia="ru-RU"/>
+        </w:rPr>
+        <w:t>date</w:t>
+      </w:r>
+      <w:r>
+        <w:rPr>
+          <w:rFonts w:ascii="Calibri" w:eastAsia="Times New Roman" w:hAnsi="Calibri" w:cs="Times New Roman"/>
+          <w:color w:val="000000"/>
+          <w:lang w:eastAsia="ru-RU"/>
+        </w:rPr>
+        <w:t xml:space="preserve"> – </w:t>
+      </w:r>
+      <w:r>
+        <w:rPr>
+          <w:rFonts w:ascii="Calibri" w:eastAsia="Times New Roman" w:hAnsi="Calibri" w:cs="Times New Roman"/>
+          <w:color w:val="000000"/>
+          <w:lang w:eastAsia="ru-RU"/>
+        </w:rPr>
+        <w:t xml:space="preserve">Дата перевода в этот статус. </w:t>
+      </w:r>
+      <w:r>
+        <w:rPr>
+          <w:rFonts w:ascii="Calibri" w:eastAsia="Times New Roman" w:hAnsi="Calibri" w:cs="Times New Roman"/>
+          <w:color w:val="000000"/>
+          <w:lang w:eastAsia="ru-RU"/>
+        </w:rPr>
+        <w:t>Можно ввести 0, тогда ничего не отобразится.</w:t>
+      </w:r>
+    </w:p>
+    <w:p>
+      <w:pPr>
+        <w:spacing w:after="0" w:line="240" w:lineRule="auto"/>
+        <w:rPr>
+          <w:rFonts w:ascii="Calibri" w:eastAsia="Times New Roman" w:hAnsi="Calibri" w:cs="Times New Roman"/>
+          <w:color w:val="000000"/>
+          <w:lang w:eastAsia="ru-RU"/>
+        </w:rPr>
+      </w:pPr>
+      <w:r>
+        <w:rPr>
+          <w:rFonts w:ascii="Calibri" w:eastAsia="Times New Roman" w:hAnsi="Calibri" w:cs="Times New Roman"/>
+          <w:color w:val="000000"/>
+          <w:highlight w:val="green"/>
+          <w:lang w:val="en-US" w:eastAsia="ru-RU"/>
+        </w:rPr>
+        <w:t>status</w:t>
+      </w:r>
+      <w:r>
+        <w:rPr>
+          <w:rFonts w:ascii="Calibri" w:eastAsia="Times New Roman" w:hAnsi="Calibri" w:cs="Times New Roman"/>
+          <w:color w:val="000000"/>
+          <w:highlight w:val="green"/>
+          <w:lang w:eastAsia="ru-RU"/>
+        </w:rPr>
+        <w:t>_</w:t>
+      </w:r>
+      <w:r>
+        <w:rPr>
+          <w:rFonts w:ascii="Calibri" w:eastAsia="Times New Roman" w:hAnsi="Calibri" w:cs="Times New Roman"/>
+          <w:color w:val="000000"/>
+          <w:highlight w:val="green"/>
+          <w:lang w:eastAsia="ru-RU"/>
+        </w:rPr>
+        <w:t>5</w:t>
+      </w:r>
+      <w:r>
+        <w:rPr>
+          <w:rFonts w:ascii="Calibri" w:eastAsia="Times New Roman" w:hAnsi="Calibri" w:cs="Times New Roman"/>
+          <w:color w:val="000000"/>
+          <w:lang w:eastAsia="ru-RU"/>
+        </w:rPr>
+        <w:t xml:space="preserve"> – </w:t>
+      </w:r>
+      <w:r>
+        <w:rPr>
+          <w:rFonts w:ascii="Calibri" w:eastAsia="Times New Roman" w:hAnsi="Calibri" w:cs="Times New Roman"/>
+          <w:color w:val="000000"/>
+          <w:lang w:eastAsia="ru-RU"/>
+        </w:rPr>
+        <w:t>текстовый статус 5</w:t>
+      </w:r>
+    </w:p>
+    <w:p>
+      <w:pPr>
+        <w:spacing w:after="0" w:line="240" w:lineRule="auto"/>
+        <w:rPr>
+          <w:rFonts w:ascii="Calibri" w:eastAsia="Times New Roman" w:hAnsi="Calibri" w:cs="Times New Roman"/>
+          <w:color w:val="000000"/>
+          <w:lang w:eastAsia="ru-RU"/>
+        </w:rPr>
+      </w:pPr>
+      <w:r>
+        <w:rPr>
+          <w:rFonts w:ascii="Calibri" w:eastAsia="Times New Roman" w:hAnsi="Calibri" w:cs="Times New Roman"/>
+          <w:color w:val="000000"/>
+          <w:highlight w:val="green"/>
+          <w:lang w:val="en-US" w:eastAsia="ru-RU"/>
+        </w:rPr>
+        <w:t>status</w:t>
+      </w:r>
+      <w:r>
+        <w:rPr>
+          <w:rFonts w:ascii="Calibri" w:eastAsia="Times New Roman" w:hAnsi="Calibri" w:cs="Times New Roman"/>
+          <w:color w:val="000000"/>
+          <w:highlight w:val="green"/>
+          <w:lang w:eastAsia="ru-RU"/>
+        </w:rPr>
+        <w:t>_5</w:t>
+      </w:r>
+      <w:r>
+        <w:rPr>
+          <w:rFonts w:ascii="Calibri" w:eastAsia="Times New Roman" w:hAnsi="Calibri" w:cs="Times New Roman"/>
+          <w:color w:val="000000"/>
+          <w:highlight w:val="green"/>
+          <w:lang w:eastAsia="ru-RU"/>
+        </w:rPr>
+        <w:t>_</w:t>
+      </w:r>
+      <w:r>
+        <w:rPr>
+          <w:rFonts w:ascii="Calibri" w:eastAsia="Times New Roman" w:hAnsi="Calibri" w:cs="Times New Roman"/>
+          <w:color w:val="000000"/>
+          <w:highlight w:val="green"/>
+          <w:lang w:val="en-US" w:eastAsia="ru-RU"/>
+        </w:rPr>
+        <w:t>date</w:t>
+      </w:r>
+      <w:r>
+        <w:rPr>
+          <w:rFonts w:ascii="Calibri" w:eastAsia="Times New Roman" w:hAnsi="Calibri" w:cs="Times New Roman"/>
+          <w:color w:val="000000"/>
+          <w:lang w:eastAsia="ru-RU"/>
+        </w:rPr>
+        <w:t xml:space="preserve"> – </w:t>
+      </w:r>
+      <w:r>
+        <w:rPr>
+          <w:rFonts w:ascii="Calibri" w:eastAsia="Times New Roman" w:hAnsi="Calibri" w:cs="Times New Roman"/>
+          <w:color w:val="000000"/>
+          <w:lang w:eastAsia="ru-RU"/>
+        </w:rPr>
+        <w:t xml:space="preserve">Дата перевода в этот статус. </w:t>
+      </w:r>
+      <w:r>
+        <w:rPr>
+          <w:rFonts w:ascii="Calibri" w:eastAsia="Times New Roman" w:hAnsi="Calibri" w:cs="Times New Roman"/>
+          <w:color w:val="000000"/>
+          <w:lang w:eastAsia="ru-RU"/>
+        </w:rPr>
+        <w:t>Можно ввести 0, тогда ничего не отобразится.</w:t>
+      </w:r>
+    </w:p>
+    <w:p>
+      <w:pPr>
+        <w:spacing w:after="0" w:line="240" w:lineRule="auto"/>
+        <w:rPr>
+          <w:rFonts w:ascii="Calibri" w:eastAsia="Times New Roman" w:hAnsi="Calibri" w:cs="Times New Roman"/>
+          <w:color w:val="000000"/>
+          <w:lang w:eastAsia="ru-RU"/>
+        </w:rPr>
+      </w:pPr>
+    </w:p>
+    <w:p>
+      <w:pPr>
+        <w:spacing w:after="0" w:line="240" w:lineRule="auto"/>
+        <w:rPr>
+          <w:rFonts w:ascii="Calibri" w:eastAsia="Times New Roman" w:hAnsi="Calibri" w:cs="Times New Roman"/>
+          <w:color w:val="000000"/>
+          <w:lang w:eastAsia="ru-RU"/>
+        </w:rPr>
+      </w:pPr>
+      <w:r>
+        <w:rPr>
+          <w:rFonts w:ascii="Calibri" w:eastAsia="Times New Roman" w:hAnsi="Calibri" w:cs="Times New Roman"/>
+          <w:color w:val="000000"/>
+          <w:lang w:eastAsia="ru-RU"/>
+        </w:rPr>
+        <w:t>Все данные выводятся так, как будут введены в таблицу.</w:t>
+      </w:r>
+    </w:p>
+    <w:p>
+      <w:pPr>
+        <w:spacing w:after="0" w:line="240" w:lineRule="auto"/>
+        <w:rPr>
+          <w:rFonts w:ascii="Calibri" w:eastAsia="Times New Roman" w:hAnsi="Calibri" w:cs="Times New Roman"/>
+          <w:color w:val="000000"/>
+          <w:lang w:eastAsia="ru-RU"/>
+        </w:rPr>
+      </w:pPr>
+    </w:p>
+    <w:p>
+      <w:pPr>
+        <w:spacing w:after="0" w:line="240" w:lineRule="auto"/>
+        <w:rPr>
+          <w:rFonts w:ascii="Calibri" w:eastAsia="Times New Roman" w:hAnsi="Calibri" w:cs="Times New Roman"/>
+          <w:color w:val="000000"/>
+          <w:lang w:eastAsia="ru-RU"/>
+        </w:rPr>
+      </w:pPr>
+      <w:r>
+        <w:rPr>
+          <w:rFonts w:ascii="Calibri" w:eastAsia="Times New Roman" w:hAnsi="Calibri" w:cs="Times New Roman"/>
+          <w:color w:val="000000"/>
+          <w:lang w:eastAsia="ru-RU"/>
+        </w:rPr>
+        <w:t xml:space="preserve">При изменении статуса груза меняете число в столбце </w:t>
+      </w:r>
+      <w:proofErr w:type="spellStart"/>
+      <w:r>
+        <w:rPr>
+          <w:rFonts w:ascii="Calibri" w:eastAsia="Times New Roman" w:hAnsi="Calibri" w:cs="Times New Roman"/>
+          <w:color w:val="000000"/>
+          <w:lang w:eastAsia="ru-RU"/>
+        </w:rPr>
+        <w:t>cargo_curr_status</w:t>
+      </w:r>
+      <w:proofErr w:type="spellEnd"/>
+      <w:r>
+        <w:rPr>
+          <w:rFonts w:ascii="Calibri" w:eastAsia="Times New Roman" w:hAnsi="Calibri" w:cs="Times New Roman"/>
+          <w:color w:val="000000"/>
+          <w:lang w:eastAsia="ru-RU"/>
+        </w:rPr>
+        <w:t xml:space="preserve">, и, при необходимости, </w:t>
+      </w:r>
+    </w:p>
+    <w:p>
+      <w:pPr>
+        <w:spacing w:after="0" w:line="240" w:lineRule="auto"/>
+        <w:rPr>
+          <w:rFonts w:ascii="Calibri" w:eastAsia="Times New Roman" w:hAnsi="Calibri" w:cs="Times New Roman"/>
+          <w:color w:val="000000"/>
+          <w:lang w:eastAsia="ru-RU"/>
+        </w:rPr>
+      </w:pPr>
+      <w:r>
+        <w:rPr>
+          <w:rFonts w:ascii="Calibri" w:eastAsia="Times New Roman" w:hAnsi="Calibri" w:cs="Times New Roman"/>
+          <w:color w:val="000000"/>
+          <w:lang w:eastAsia="ru-RU"/>
+        </w:rPr>
+        <w:t>п</w:t>
+      </w:r>
+      <w:r>
+        <w:rPr>
+          <w:rFonts w:ascii="Calibri" w:eastAsia="Times New Roman" w:hAnsi="Calibri" w:cs="Times New Roman"/>
+          <w:color w:val="000000"/>
+          <w:lang w:eastAsia="ru-RU"/>
+        </w:rPr>
+        <w:t xml:space="preserve">рописываете дату перевода в новый статус </w:t>
+      </w:r>
+      <w:r>
+        <w:rPr>
+          <w:rFonts w:ascii="Calibri" w:eastAsia="Times New Roman" w:hAnsi="Calibri" w:cs="Times New Roman"/>
+          <w:color w:val="000000"/>
+          <w:lang w:eastAsia="ru-RU"/>
+        </w:rPr>
+        <w:t xml:space="preserve">в соответствующем столбце. </w:t>
+      </w:r>
+    </w:p>
+    <w:p>
+      <w:pPr>
+        <w:spacing w:after="0" w:line="240" w:lineRule="auto"/>
+        <w:rPr>
+          <w:rFonts w:ascii="Calibri" w:eastAsia="Times New Roman" w:hAnsi="Calibri" w:cs="Times New Roman"/>
+          <w:color w:val="000000"/>
+          <w:lang w:eastAsia="ru-RU"/>
+        </w:rPr>
+      </w:pPr>
+    </w:p>
+    <w:p>
+      <w:pPr>
+        <w:spacing w:after="0" w:line="240" w:lineRule="auto"/>
+      </w:pPr>
+      <w:r>
+        <w:rPr>
+          <w:rFonts w:ascii="Calibri" w:eastAsia="Times New Roman" w:hAnsi="Calibri" w:cs="Times New Roman"/>
+          <w:color w:val="000000"/>
+          <w:lang w:eastAsia="ru-RU"/>
+        </w:rPr>
+        <w:t xml:space="preserve">Второй этап – перевод таблицы в формат </w:t>
+      </w:r>
+      <w:r>
+        <w:rPr>
+          <w:rFonts w:ascii="Calibri" w:eastAsia="Times New Roman" w:hAnsi="Calibri" w:cs="Times New Roman"/>
+          <w:color w:val="000000"/>
+          <w:lang w:val="en-US" w:eastAsia="ru-RU"/>
+        </w:rPr>
+        <w:t>csv</w:t>
+      </w:r>
+      <w:r>
+        <w:rPr>
+          <w:rFonts w:ascii="Calibri" w:eastAsia="Times New Roman" w:hAnsi="Calibri" w:cs="Times New Roman"/>
+          <w:color w:val="000000"/>
+          <w:lang w:eastAsia="ru-RU"/>
+        </w:rPr>
+        <w:t xml:space="preserve">. </w:t>
+      </w:r>
+      <w:r>
+        <w:rPr>
+          <w:rFonts w:ascii="Calibri" w:eastAsia="Times New Roman" w:hAnsi="Calibri" w:cs="Times New Roman"/>
+          <w:color w:val="000000"/>
+          <w:lang w:eastAsia="ru-RU"/>
+        </w:rPr>
+        <w:t xml:space="preserve">Пример файла, который должен получиться после импорта так же в приложении. Для импорта важно соблюдать подобный шаблон. Для конвертирования использовался сервис </w:t>
+      </w:r>
+      <w:hyperlink r:id="rId5" w:history="1">
+        <w:r>
+          <w:rPr>
+            <w:rStyle w:val="a3"/>
+          </w:rPr>
+          <w:t>https://convertio.co/ru/xls-csv/</w:t>
+        </w:r>
+      </w:hyperlink>
+    </w:p>
+    <w:p>
+      <w:pPr>
+        <w:spacing w:after="0" w:line="240" w:lineRule="auto"/>
+      </w:pPr>
+    </w:p>
+    <w:p>
+      <w:pPr>
+        <w:spacing w:after="0" w:line="240" w:lineRule="auto"/>
+      </w:pPr>
+      <w:r>
+        <w:t xml:space="preserve">Третий этап – импорт </w:t>
+      </w:r>
+      <w:r>
+        <w:rPr>
+          <w:lang w:val="en-US"/>
+        </w:rPr>
+        <w:t>csv</w:t>
+      </w:r>
+      <w:r>
+        <w:t xml:space="preserve"> файл.</w:t>
+      </w:r>
+    </w:p>
+    <w:p>
+      <w:pPr>
+        <w:spacing w:after="0" w:line="240" w:lineRule="auto"/>
+      </w:pPr>
+    </w:p>
+    <w:p>
+      <w:pPr>
+        <w:spacing w:after="0" w:line="240" w:lineRule="auto"/>
+      </w:pPr>
+      <w:r>
+        <w:rPr>
+          <w:noProof/>
+          <w:lang w:eastAsia="ru-RU"/>
+        </w:rPr>
+        <w:lastRenderedPageBreak/>
+        <w:drawing>
+          <wp:inline distT="0" distB="0" distL="0" distR="0">
+            <wp:extent cx="1664898" cy="1375027"/>
+            <wp:effectExtent l="0" t="0" r="0" b="0"/>
+            <wp:docPr id="2" name="Рисунок 2"/>
+            <wp:cNvGraphicFramePr>
+              <a:graphicFrameLocks xmlns:a="http://schemas.openxmlformats.org/drawingml/2006/main" noChangeAspect="1"/>
+            </wp:cNvGraphicFramePr>
+            <a:graphic xmlns:a="http://schemas.openxmlformats.org/drawingml/2006/main">
+              <a:graphicData uri="http://schemas.openxmlformats.org/drawingml/2006/picture">
+                <pic:pic xmlns:pic="http://schemas.openxmlformats.org/drawingml/2006/picture">
+                  <pic:nvPicPr>
+                    <pic:cNvPr id="2" name="Screenshot_1.png"/>
+                    <pic:cNvPicPr/>
+                  </pic:nvPicPr>
+                  <pic:blipFill>
+                    <a:blip r:embed="rId6">
+                      <a:extLst>
+                        <a:ext uri="{28A0092B-C50C-407E-A947-70E740481C1C}">
+                          <a14:useLocalDpi xmlns:a14="http://schemas.microsoft.com/office/drawing/2010/main" val="0"/>
+                        </a:ext>
+                      </a:extLst>
+                    </a:blip>
+                    <a:stretch>
+                      <a:fillRect/>
+                    </a:stretch>
+                  </pic:blipFill>
+                  <pic:spPr>
+                    <a:xfrm>
+                      <a:off x="0" y="0"/>
+                      <a:ext cx="1676575" cy="1384671"/>
+                    </a:xfrm>
+                    <a:prstGeom prst="rect">
+                      <a:avLst/>
+                    </a:prstGeom>
+                  </pic:spPr>
+                </pic:pic>
+              </a:graphicData>
+            </a:graphic>
+          </wp:inline>
+        </w:drawing>
+      </w:r>
+      <w:r>
         <w:t xml:space="preserve"> </w:t>
       </w:r>
     </w:p>
@@ -366,506 +1386,55 @@
           <w:lang w:eastAsia="ru-RU"/>
         </w:rPr>
       </w:pPr>
-      <w:proofErr w:type="spellStart"/>
-      <w:r>
-        <w:rPr>
-          <w:rFonts w:ascii="Calibri" w:eastAsia="Times New Roman" w:hAnsi="Calibri" w:cs="Times New Roman"/>
-          <w:color w:val="000000"/>
-          <w:lang w:val="en-US" w:eastAsia="ru-RU"/>
-        </w:rPr>
-        <w:t>cargo_curr_status</w:t>
-      </w:r>
-      <w:proofErr w:type="spellEnd"/>
-      <w:r>
-        <w:rPr>
-          <w:rFonts w:ascii="Calibri" w:eastAsia="Times New Roman" w:hAnsi="Calibri" w:cs="Times New Roman"/>
-          <w:color w:val="000000"/>
-          <w:lang w:val="en-US" w:eastAsia="ru-RU"/>
-        </w:rPr>
-        <w:t xml:space="preserve"> – </w:t>
-      </w:r>
-      <w:r>
-        <w:rPr>
-          <w:rFonts w:ascii="Calibri" w:eastAsia="Times New Roman" w:hAnsi="Calibri" w:cs="Times New Roman"/>
-          <w:color w:val="000000"/>
-          <w:lang w:eastAsia="ru-RU"/>
-        </w:rPr>
-        <w:t>текущий</w:t>
-      </w:r>
-      <w:r>
-        <w:rPr>
-          <w:rFonts w:ascii="Calibri" w:eastAsia="Times New Roman" w:hAnsi="Calibri" w:cs="Times New Roman"/>
-          <w:color w:val="000000"/>
-          <w:lang w:val="en-US" w:eastAsia="ru-RU"/>
-        </w:rPr>
-        <w:t xml:space="preserve"> </w:t>
-      </w:r>
-      <w:r>
-        <w:rPr>
-          <w:rFonts w:ascii="Calibri" w:eastAsia="Times New Roman" w:hAnsi="Calibri" w:cs="Times New Roman"/>
-          <w:color w:val="000000"/>
-          <w:lang w:eastAsia="ru-RU"/>
-        </w:rPr>
-        <w:t>статус</w:t>
-      </w:r>
-      <w:r>
-        <w:rPr>
-          <w:rFonts w:ascii="Calibri" w:eastAsia="Times New Roman" w:hAnsi="Calibri" w:cs="Times New Roman"/>
-          <w:color w:val="000000"/>
-          <w:lang w:val="en-US" w:eastAsia="ru-RU"/>
-        </w:rPr>
-        <w:t xml:space="preserve"> </w:t>
-      </w:r>
-      <w:r>
-        <w:rPr>
-          <w:rFonts w:ascii="Calibri" w:eastAsia="Times New Roman" w:hAnsi="Calibri" w:cs="Times New Roman"/>
-          <w:color w:val="000000"/>
-          <w:lang w:eastAsia="ru-RU"/>
-        </w:rPr>
-        <w:t>груза</w:t>
-      </w:r>
-      <w:r>
-        <w:rPr>
-          <w:rFonts w:ascii="Calibri" w:eastAsia="Times New Roman" w:hAnsi="Calibri" w:cs="Times New Roman"/>
-          <w:color w:val="000000"/>
-          <w:lang w:val="en-US" w:eastAsia="ru-RU"/>
-        </w:rPr>
-        <w:t xml:space="preserve">. </w:t>
-      </w:r>
-      <w:r>
-        <w:rPr>
-          <w:rFonts w:ascii="Calibri" w:eastAsia="Times New Roman" w:hAnsi="Calibri" w:cs="Times New Roman"/>
-          <w:color w:val="000000"/>
-          <w:lang w:eastAsia="ru-RU"/>
-        </w:rPr>
-        <w:t xml:space="preserve">Число от 1 до 4, в зависимости от статуса груза. </w:t>
-      </w:r>
-    </w:p>
-    <w:p>
-      <w:pPr>
-        <w:spacing w:after="0" w:line="240" w:lineRule="auto"/>
-        <w:rPr>
-          <w:rFonts w:ascii="Calibri" w:eastAsia="Times New Roman" w:hAnsi="Calibri" w:cs="Times New Roman"/>
-          <w:color w:val="000000"/>
-          <w:lang w:eastAsia="ru-RU"/>
-        </w:rPr>
-      </w:pPr>
-      <w:r>
-        <w:rPr>
-          <w:rFonts w:ascii="Calibri" w:eastAsia="Times New Roman" w:hAnsi="Calibri" w:cs="Times New Roman"/>
-          <w:color w:val="000000"/>
-          <w:lang w:val="en-US" w:eastAsia="ru-RU"/>
-        </w:rPr>
-        <w:t>status</w:t>
-      </w:r>
-      <w:r>
-        <w:rPr>
-          <w:rFonts w:ascii="Calibri" w:eastAsia="Times New Roman" w:hAnsi="Calibri" w:cs="Times New Roman"/>
-          <w:color w:val="000000"/>
-          <w:lang w:eastAsia="ru-RU"/>
-        </w:rPr>
-        <w:t>_1</w:t>
-      </w:r>
-      <w:r>
-        <w:rPr>
-          <w:rFonts w:ascii="Calibri" w:eastAsia="Times New Roman" w:hAnsi="Calibri" w:cs="Times New Roman"/>
-          <w:color w:val="000000"/>
-          <w:lang w:eastAsia="ru-RU"/>
-        </w:rPr>
-        <w:t xml:space="preserve"> – Подсказка что означает номер</w:t>
-      </w:r>
-    </w:p>
-    <w:p>
-      <w:pPr>
-        <w:spacing w:after="0" w:line="240" w:lineRule="auto"/>
-        <w:rPr>
-          <w:rFonts w:ascii="Calibri" w:eastAsia="Times New Roman" w:hAnsi="Calibri" w:cs="Times New Roman"/>
-          <w:color w:val="000000"/>
-          <w:lang w:eastAsia="ru-RU"/>
-        </w:rPr>
-      </w:pPr>
-      <w:r>
-        <w:rPr>
-          <w:rFonts w:ascii="Calibri" w:eastAsia="Times New Roman" w:hAnsi="Calibri" w:cs="Times New Roman"/>
-          <w:color w:val="000000"/>
-          <w:lang w:val="en-US" w:eastAsia="ru-RU"/>
-        </w:rPr>
-        <w:t>status</w:t>
-      </w:r>
-      <w:r>
-        <w:rPr>
-          <w:rFonts w:ascii="Calibri" w:eastAsia="Times New Roman" w:hAnsi="Calibri" w:cs="Times New Roman"/>
-          <w:color w:val="000000"/>
-          <w:lang w:eastAsia="ru-RU"/>
-        </w:rPr>
-        <w:t>_1_</w:t>
-      </w:r>
-      <w:r>
-        <w:rPr>
-          <w:rFonts w:ascii="Calibri" w:eastAsia="Times New Roman" w:hAnsi="Calibri" w:cs="Times New Roman"/>
-          <w:color w:val="000000"/>
-          <w:lang w:val="en-US" w:eastAsia="ru-RU"/>
-        </w:rPr>
-        <w:t>date</w:t>
-      </w:r>
-      <w:r>
-        <w:rPr>
-          <w:rFonts w:ascii="Calibri" w:eastAsia="Times New Roman" w:hAnsi="Calibri" w:cs="Times New Roman"/>
-          <w:color w:val="000000"/>
-          <w:lang w:eastAsia="ru-RU"/>
-        </w:rPr>
-        <w:t xml:space="preserve"> – </w:t>
-      </w:r>
-      <w:r>
-        <w:rPr>
-          <w:rFonts w:ascii="Calibri" w:eastAsia="Times New Roman" w:hAnsi="Calibri" w:cs="Times New Roman"/>
-          <w:color w:val="000000"/>
-          <w:lang w:eastAsia="ru-RU"/>
-        </w:rPr>
-        <w:t xml:space="preserve">Дата перевода в этот статус. </w:t>
-      </w:r>
-      <w:r>
-        <w:rPr>
-          <w:rFonts w:ascii="Calibri" w:eastAsia="Times New Roman" w:hAnsi="Calibri" w:cs="Times New Roman"/>
-          <w:color w:val="000000"/>
-          <w:lang w:eastAsia="ru-RU"/>
-        </w:rPr>
-        <w:t>Можно ввести 0, тогда ничего не отобразится.</w:t>
-      </w:r>
-    </w:p>
-    <w:p>
-      <w:pPr>
-        <w:spacing w:after="0" w:line="240" w:lineRule="auto"/>
-        <w:rPr>
-          <w:rFonts w:ascii="Calibri" w:eastAsia="Times New Roman" w:hAnsi="Calibri" w:cs="Times New Roman"/>
-          <w:color w:val="000000"/>
-          <w:lang w:eastAsia="ru-RU"/>
-        </w:rPr>
-      </w:pPr>
-      <w:r>
-        <w:rPr>
-          <w:rFonts w:ascii="Calibri" w:eastAsia="Times New Roman" w:hAnsi="Calibri" w:cs="Times New Roman"/>
-          <w:color w:val="000000"/>
-          <w:lang w:val="en-US" w:eastAsia="ru-RU"/>
-        </w:rPr>
-        <w:t>status</w:t>
-      </w:r>
-      <w:r>
-        <w:rPr>
-          <w:rFonts w:ascii="Calibri" w:eastAsia="Times New Roman" w:hAnsi="Calibri" w:cs="Times New Roman"/>
-          <w:color w:val="000000"/>
-          <w:lang w:eastAsia="ru-RU"/>
-        </w:rPr>
-        <w:t>_2</w:t>
-      </w:r>
-      <w:r>
-        <w:rPr>
-          <w:rFonts w:ascii="Calibri" w:eastAsia="Times New Roman" w:hAnsi="Calibri" w:cs="Times New Roman"/>
-          <w:color w:val="000000"/>
-          <w:lang w:eastAsia="ru-RU"/>
-        </w:rPr>
-        <w:t xml:space="preserve"> </w:t>
-      </w:r>
-      <w:r>
-        <w:rPr>
-          <w:rFonts w:ascii="Calibri" w:eastAsia="Times New Roman" w:hAnsi="Calibri" w:cs="Times New Roman"/>
-          <w:color w:val="000000"/>
-          <w:lang w:eastAsia="ru-RU"/>
-        </w:rPr>
-        <w:t>– Подсказка что означает номер</w:t>
-      </w:r>
-    </w:p>
-    <w:p>
-      <w:pPr>
-        <w:spacing w:after="0" w:line="240" w:lineRule="auto"/>
-        <w:rPr>
-          <w:rFonts w:ascii="Calibri" w:eastAsia="Times New Roman" w:hAnsi="Calibri" w:cs="Times New Roman"/>
-          <w:color w:val="000000"/>
-          <w:lang w:eastAsia="ru-RU"/>
-        </w:rPr>
-      </w:pPr>
-      <w:r>
-        <w:rPr>
-          <w:rFonts w:ascii="Calibri" w:eastAsia="Times New Roman" w:hAnsi="Calibri" w:cs="Times New Roman"/>
-          <w:color w:val="000000"/>
-          <w:lang w:val="en-US" w:eastAsia="ru-RU"/>
-        </w:rPr>
-        <w:t>status</w:t>
-      </w:r>
-      <w:r>
-        <w:rPr>
-          <w:rFonts w:ascii="Calibri" w:eastAsia="Times New Roman" w:hAnsi="Calibri" w:cs="Times New Roman"/>
-          <w:color w:val="000000"/>
-          <w:lang w:eastAsia="ru-RU"/>
-        </w:rPr>
-        <w:t>_2_</w:t>
-      </w:r>
-      <w:r>
-        <w:rPr>
-          <w:rFonts w:ascii="Calibri" w:eastAsia="Times New Roman" w:hAnsi="Calibri" w:cs="Times New Roman"/>
-          <w:color w:val="000000"/>
-          <w:lang w:val="en-US" w:eastAsia="ru-RU"/>
-        </w:rPr>
-        <w:t>date</w:t>
-      </w:r>
-      <w:r>
-        <w:rPr>
-          <w:rFonts w:ascii="Calibri" w:eastAsia="Times New Roman" w:hAnsi="Calibri" w:cs="Times New Roman"/>
-          <w:color w:val="000000"/>
-          <w:lang w:eastAsia="ru-RU"/>
-        </w:rPr>
-        <w:t xml:space="preserve"> </w:t>
-      </w:r>
-      <w:r>
-        <w:rPr>
-          <w:rFonts w:ascii="Calibri" w:eastAsia="Times New Roman" w:hAnsi="Calibri" w:cs="Times New Roman"/>
-          <w:color w:val="000000"/>
-          <w:lang w:eastAsia="ru-RU"/>
-        </w:rPr>
-        <w:t xml:space="preserve">– </w:t>
-      </w:r>
-      <w:r>
-        <w:rPr>
-          <w:rFonts w:ascii="Calibri" w:eastAsia="Times New Roman" w:hAnsi="Calibri" w:cs="Times New Roman"/>
-          <w:color w:val="000000"/>
-          <w:lang w:eastAsia="ru-RU"/>
-        </w:rPr>
-        <w:t xml:space="preserve">Дата перевода в этот статус. </w:t>
-      </w:r>
-      <w:r>
-        <w:rPr>
-          <w:rFonts w:ascii="Calibri" w:eastAsia="Times New Roman" w:hAnsi="Calibri" w:cs="Times New Roman"/>
-          <w:color w:val="000000"/>
-          <w:lang w:eastAsia="ru-RU"/>
-        </w:rPr>
-        <w:t>Можно ввести 0, тогда ничего не отобразится.</w:t>
-      </w:r>
-    </w:p>
-    <w:p>
-      <w:pPr>
-        <w:spacing w:after="0" w:line="240" w:lineRule="auto"/>
-        <w:rPr>
-          <w:rFonts w:ascii="Calibri" w:eastAsia="Times New Roman" w:hAnsi="Calibri" w:cs="Times New Roman"/>
-          <w:color w:val="000000"/>
-          <w:lang w:eastAsia="ru-RU"/>
-        </w:rPr>
-      </w:pPr>
-      <w:r>
-        <w:rPr>
-          <w:rFonts w:ascii="Calibri" w:eastAsia="Times New Roman" w:hAnsi="Calibri" w:cs="Times New Roman"/>
-          <w:color w:val="000000"/>
-          <w:lang w:val="en-US" w:eastAsia="ru-RU"/>
-        </w:rPr>
-        <w:t>status</w:t>
-      </w:r>
-      <w:r>
-        <w:rPr>
-          <w:rFonts w:ascii="Calibri" w:eastAsia="Times New Roman" w:hAnsi="Calibri" w:cs="Times New Roman"/>
-          <w:color w:val="000000"/>
-          <w:lang w:eastAsia="ru-RU"/>
-        </w:rPr>
-        <w:t>_3</w:t>
-      </w:r>
-      <w:r>
-        <w:rPr>
-          <w:rFonts w:ascii="Calibri" w:eastAsia="Times New Roman" w:hAnsi="Calibri" w:cs="Times New Roman"/>
-          <w:color w:val="000000"/>
-          <w:lang w:eastAsia="ru-RU"/>
-        </w:rPr>
-        <w:t xml:space="preserve"> </w:t>
-      </w:r>
-      <w:r>
-        <w:rPr>
-          <w:rFonts w:ascii="Calibri" w:eastAsia="Times New Roman" w:hAnsi="Calibri" w:cs="Times New Roman"/>
-          <w:color w:val="000000"/>
-          <w:lang w:eastAsia="ru-RU"/>
-        </w:rPr>
-        <w:t>– Подсказка что означает номер</w:t>
-      </w:r>
-    </w:p>
-    <w:p>
-      <w:pPr>
-        <w:spacing w:after="0" w:line="240" w:lineRule="auto"/>
-        <w:rPr>
-          <w:rFonts w:ascii="Calibri" w:eastAsia="Times New Roman" w:hAnsi="Calibri" w:cs="Times New Roman"/>
-          <w:color w:val="000000"/>
-          <w:lang w:eastAsia="ru-RU"/>
-        </w:rPr>
-      </w:pPr>
-      <w:r>
-        <w:rPr>
-          <w:rFonts w:ascii="Calibri" w:eastAsia="Times New Roman" w:hAnsi="Calibri" w:cs="Times New Roman"/>
-          <w:color w:val="000000"/>
-          <w:lang w:val="en-US" w:eastAsia="ru-RU"/>
-        </w:rPr>
-        <w:t>status</w:t>
-      </w:r>
-      <w:r>
-        <w:rPr>
-          <w:rFonts w:ascii="Calibri" w:eastAsia="Times New Roman" w:hAnsi="Calibri" w:cs="Times New Roman"/>
-          <w:color w:val="000000"/>
-          <w:lang w:eastAsia="ru-RU"/>
-        </w:rPr>
-        <w:t>_3_</w:t>
-      </w:r>
-      <w:r>
-        <w:rPr>
-          <w:rFonts w:ascii="Calibri" w:eastAsia="Times New Roman" w:hAnsi="Calibri" w:cs="Times New Roman"/>
-          <w:color w:val="000000"/>
-          <w:lang w:val="en-US" w:eastAsia="ru-RU"/>
-        </w:rPr>
-        <w:t>date</w:t>
-      </w:r>
-      <w:r>
-        <w:rPr>
-          <w:rFonts w:ascii="Calibri" w:eastAsia="Times New Roman" w:hAnsi="Calibri" w:cs="Times New Roman"/>
-          <w:color w:val="000000"/>
-          <w:lang w:eastAsia="ru-RU"/>
-        </w:rPr>
-        <w:t xml:space="preserve"> </w:t>
-      </w:r>
-      <w:r>
-        <w:rPr>
-          <w:rFonts w:ascii="Calibri" w:eastAsia="Times New Roman" w:hAnsi="Calibri" w:cs="Times New Roman"/>
-          <w:color w:val="000000"/>
-          <w:lang w:eastAsia="ru-RU"/>
-        </w:rPr>
-        <w:t xml:space="preserve">– </w:t>
-      </w:r>
-      <w:r>
-        <w:rPr>
-          <w:rFonts w:ascii="Calibri" w:eastAsia="Times New Roman" w:hAnsi="Calibri" w:cs="Times New Roman"/>
-          <w:color w:val="000000"/>
-          <w:lang w:eastAsia="ru-RU"/>
-        </w:rPr>
-        <w:t xml:space="preserve">Дата перевода в этот статус. </w:t>
-      </w:r>
-      <w:r>
-        <w:rPr>
-          <w:rFonts w:ascii="Calibri" w:eastAsia="Times New Roman" w:hAnsi="Calibri" w:cs="Times New Roman"/>
-          <w:color w:val="000000"/>
-          <w:lang w:eastAsia="ru-RU"/>
-        </w:rPr>
-        <w:t>Можно ввести 0, тогда ничего не отобразится.</w:t>
-      </w:r>
-    </w:p>
-    <w:p>
-      <w:pPr>
-        <w:spacing w:after="0" w:line="240" w:lineRule="auto"/>
-        <w:rPr>
-          <w:rFonts w:ascii="Calibri" w:eastAsia="Times New Roman" w:hAnsi="Calibri" w:cs="Times New Roman"/>
-          <w:color w:val="000000"/>
-          <w:lang w:eastAsia="ru-RU"/>
-        </w:rPr>
-      </w:pPr>
-      <w:r>
-        <w:rPr>
-          <w:rFonts w:ascii="Calibri" w:eastAsia="Times New Roman" w:hAnsi="Calibri" w:cs="Times New Roman"/>
-          <w:color w:val="000000"/>
-          <w:lang w:val="en-US" w:eastAsia="ru-RU"/>
-        </w:rPr>
-        <w:t>status</w:t>
-      </w:r>
-      <w:r>
-        <w:rPr>
-          <w:rFonts w:ascii="Calibri" w:eastAsia="Times New Roman" w:hAnsi="Calibri" w:cs="Times New Roman"/>
-          <w:color w:val="000000"/>
-          <w:lang w:eastAsia="ru-RU"/>
-        </w:rPr>
-        <w:t>_4</w:t>
-      </w:r>
-      <w:r>
-        <w:rPr>
-          <w:rFonts w:ascii="Calibri" w:eastAsia="Times New Roman" w:hAnsi="Calibri" w:cs="Times New Roman"/>
-          <w:color w:val="000000"/>
-          <w:lang w:eastAsia="ru-RU"/>
-        </w:rPr>
-        <w:t xml:space="preserve"> </w:t>
-      </w:r>
-      <w:r>
-        <w:rPr>
-          <w:rFonts w:ascii="Calibri" w:eastAsia="Times New Roman" w:hAnsi="Calibri" w:cs="Times New Roman"/>
-          <w:color w:val="000000"/>
-          <w:lang w:eastAsia="ru-RU"/>
-        </w:rPr>
-        <w:t>– Подсказка что означает номер</w:t>
-      </w:r>
-    </w:p>
-    <w:p>
-      <w:pPr>
-        <w:spacing w:after="0" w:line="240" w:lineRule="auto"/>
-        <w:rPr>
-          <w:rFonts w:ascii="Calibri" w:eastAsia="Times New Roman" w:hAnsi="Calibri" w:cs="Times New Roman"/>
-          <w:color w:val="000000"/>
-          <w:lang w:eastAsia="ru-RU"/>
-        </w:rPr>
-      </w:pPr>
-      <w:r>
-        <w:rPr>
-          <w:rFonts w:ascii="Calibri" w:eastAsia="Times New Roman" w:hAnsi="Calibri" w:cs="Times New Roman"/>
-          <w:color w:val="000000"/>
-          <w:lang w:val="en-US" w:eastAsia="ru-RU"/>
-        </w:rPr>
-        <w:t>status</w:t>
-      </w:r>
-      <w:r>
-        <w:rPr>
-          <w:rFonts w:ascii="Calibri" w:eastAsia="Times New Roman" w:hAnsi="Calibri" w:cs="Times New Roman"/>
-          <w:color w:val="000000"/>
-          <w:lang w:eastAsia="ru-RU"/>
-        </w:rPr>
-        <w:t>_4_</w:t>
-      </w:r>
-      <w:r>
-        <w:rPr>
-          <w:rFonts w:ascii="Calibri" w:eastAsia="Times New Roman" w:hAnsi="Calibri" w:cs="Times New Roman"/>
-          <w:color w:val="000000"/>
-          <w:lang w:val="en-US" w:eastAsia="ru-RU"/>
-        </w:rPr>
-        <w:t>date</w:t>
-      </w:r>
-      <w:r>
-        <w:rPr>
-          <w:rFonts w:ascii="Calibri" w:eastAsia="Times New Roman" w:hAnsi="Calibri" w:cs="Times New Roman"/>
-          <w:color w:val="000000"/>
-          <w:lang w:eastAsia="ru-RU"/>
-        </w:rPr>
-        <w:t xml:space="preserve"> </w:t>
-      </w:r>
-      <w:r>
-        <w:rPr>
-          <w:rFonts w:ascii="Calibri" w:eastAsia="Times New Roman" w:hAnsi="Calibri" w:cs="Times New Roman"/>
-          <w:color w:val="000000"/>
-          <w:lang w:eastAsia="ru-RU"/>
-        </w:rPr>
-        <w:t xml:space="preserve">– </w:t>
-      </w:r>
-      <w:r>
-        <w:rPr>
-          <w:rFonts w:ascii="Calibri" w:eastAsia="Times New Roman" w:hAnsi="Calibri" w:cs="Times New Roman"/>
-          <w:color w:val="000000"/>
-          <w:lang w:eastAsia="ru-RU"/>
-        </w:rPr>
-        <w:t xml:space="preserve">Дата перевода в этот статус. </w:t>
-      </w:r>
-      <w:r>
-        <w:rPr>
-          <w:rFonts w:ascii="Calibri" w:eastAsia="Times New Roman" w:hAnsi="Calibri" w:cs="Times New Roman"/>
-          <w:color w:val="000000"/>
-          <w:lang w:eastAsia="ru-RU"/>
-        </w:rPr>
-        <w:t>Можно ввести 0, тогда ничего не отобразится.</w:t>
-      </w:r>
-    </w:p>
-    <w:p>
-      <w:pPr>
-        <w:spacing w:after="0" w:line="240" w:lineRule="auto"/>
-        <w:rPr>
-          <w:rFonts w:ascii="Calibri" w:eastAsia="Times New Roman" w:hAnsi="Calibri" w:cs="Times New Roman"/>
-          <w:color w:val="000000"/>
-          <w:lang w:eastAsia="ru-RU"/>
-        </w:rPr>
-      </w:pPr>
+      <w:r>
+        <w:rPr>
+          <w:rFonts w:ascii="Calibri" w:eastAsia="Times New Roman" w:hAnsi="Calibri" w:cs="Times New Roman"/>
+          <w:noProof/>
+          <w:color w:val="000000"/>
+          <w:lang w:eastAsia="ru-RU"/>
+        </w:rPr>
+        <w:drawing>
+          <wp:inline distT="0" distB="0" distL="0" distR="0">
+            <wp:extent cx="5940425" cy="3117850"/>
+            <wp:effectExtent l="0" t="0" r="3175" b="6350"/>
+            <wp:docPr id="3" name="Рисунок 3"/>
+            <wp:cNvGraphicFramePr>
+              <a:graphicFrameLocks xmlns:a="http://schemas.openxmlformats.org/drawingml/2006/main" noChangeAspect="1"/>
+            </wp:cNvGraphicFramePr>
+            <a:graphic xmlns:a="http://schemas.openxmlformats.org/drawingml/2006/main">
+              <a:graphicData uri="http://schemas.openxmlformats.org/drawingml/2006/picture">
+                <pic:pic xmlns:pic="http://schemas.openxmlformats.org/drawingml/2006/picture">
+                  <pic:nvPicPr>
+                    <pic:cNvPr id="3" name="Screenshot_1.png"/>
+                    <pic:cNvPicPr/>
+                  </pic:nvPicPr>
+                  <pic:blipFill>
+                    <a:blip r:embed="rId7">
+                      <a:extLst>
+                        <a:ext uri="{28A0092B-C50C-407E-A947-70E740481C1C}">
+                          <a14:useLocalDpi xmlns:a14="http://schemas.microsoft.com/office/drawing/2010/main" val="0"/>
+                        </a:ext>
+                      </a:extLst>
+                    </a:blip>
+                    <a:stretch>
+                      <a:fillRect/>
+                    </a:stretch>
+                  </pic:blipFill>
+                  <pic:spPr>
+                    <a:xfrm>
+                      <a:off x="0" y="0"/>
+                      <a:ext cx="5940425" cy="3117850"/>
+                    </a:xfrm>
+                    <a:prstGeom prst="rect">
+                      <a:avLst/>
+                    </a:prstGeom>
+                  </pic:spPr>
+                </pic:pic>
+              </a:graphicData>
+            </a:graphic>
+          </wp:inline>
+        </w:drawing>
+      </w:r>
     </w:p>
     <w:p>
       <w:pPr>
@@ -900,9 +1469,28 @@
       </w:pPr>
     </w:p>
     <w:p>
-      <w:bookmarkStart w:id="0" w:name="_GoBack"/>
-      <w:bookmarkEnd w:id="0"/>
-    </w:p>
+      <w:r>
+        <w:t xml:space="preserve">Нажимаете на «Выбрать файл», выбираете </w:t>
+      </w:r>
+      <w:r>
+        <w:rPr>
+          <w:lang w:val="en-US"/>
+        </w:rPr>
+        <w:t>csv</w:t>
+      </w:r>
+      <w:r>
+        <w:t xml:space="preserve"> </w:t>
+      </w:r>
+      <w:r>
+        <w:t xml:space="preserve">файл, и нажимаете «Импортировать». </w:t>
+      </w:r>
+    </w:p>
+    <w:p>
+      <w:r>
+        <w:t xml:space="preserve">После импорта файла станет доступен поиск на странице «Статус доставки». В поле поиска нужно вбить номер клиента, выведутся все партии товара, которые назначены этому клиенту. </w:t>
+      </w:r>
+    </w:p>
+    <w:p/>
     <w:p/>
     <w:sectPr>
       <w:pgSz w:w="11906" w:h="16838"/>
@@ -1335,6 +1923,18 @@
     <w:semiHidden/>
     <w:unhideWhenUsed/>
   </w:style>
+  <w:style w:type="character" w:styleId="a3">
+    <w:name w:val="Hyperlink"/>
+    <w:basedOn w:val="a0"/>
+    <w:uiPriority w:val="99"/>
+    <w:semiHidden/>
+    <w:unhideWhenUsed/>
+    <w:rsid w:val="00083A58"/>
+    <w:rPr>
+      <w:color w:val="0000FF"/>
+      <w:u w:val="single"/>
+    </w:rPr>
+  </w:style>
 </w:styles>
 </file>
 

</xml_diff>